<commit_message>
updated github user steps
</commit_message>
<xml_diff>
--- a/Docs/Github_Steps.docx
+++ b/Docs/Github_Steps.docx
@@ -413,9 +413,6 @@
     <w:p>
       <w:pPr>
         <w:pStyle w:val="ListParagraph"/>
-        <w:rPr>
-          <w:i/>
-        </w:rPr>
       </w:pPr>
       <w:proofErr w:type="spellStart"/>
       <w:proofErr w:type="gramStart"/>
@@ -431,16 +428,61 @@
         <w:rPr>
           <w:i/>
         </w:rPr>
-        <w:t xml:space="preserve"> push –u develop </w:t>
+        <w:t xml:space="preserve"> push –u </w:t>
+      </w:r>
+      <w:r>
+        <w:rPr>
+          <w:i/>
+        </w:rPr>
+        <w:t>origin</w:t>
+      </w:r>
+      <w:r>
+        <w:rPr>
+          <w:i/>
+        </w:rPr>
+        <w:t xml:space="preserve"> </w:t>
+      </w:r>
+      <w:r>
+        <w:t>[</w:t>
       </w:r>
       <w:proofErr w:type="spellStart"/>
       <w:r>
+        <w:t>testBranch</w:t>
+      </w:r>
+      <w:proofErr w:type="spellEnd"/>
+      <w:r>
+        <w:t>]</w:t>
+      </w:r>
+    </w:p>
+    <w:p>
+      <w:pPr>
+        <w:pStyle w:val="ListParagraph"/>
         <w:rPr>
           <w:i/>
         </w:rPr>
-        <w:t>testBranch</w:t>
+      </w:pPr>
+    </w:p>
+    <w:p>
+      <w:pPr>
+        <w:pStyle w:val="ListParagraph"/>
+      </w:pPr>
+      <w:r>
+        <w:rPr>
+          <w:b/>
+        </w:rPr>
+        <w:t>NOTE:</w:t>
+      </w:r>
+      <w:r>
+        <w:t xml:space="preserve"> -u means “upstream” and origin is the shortcut variable to the path in </w:t>
+      </w:r>
+      <w:proofErr w:type="spellStart"/>
+      <w:r>
+        <w:t>github</w:t>
       </w:r>
       <w:proofErr w:type="spellEnd"/>
+      <w:r>
+        <w:t xml:space="preserve"> that you used when you created the clone.</w:t>
+      </w:r>
     </w:p>
     <w:p>
       <w:pPr>
@@ -512,7 +554,6 @@
         <w:t>”)</w:t>
       </w:r>
     </w:p>
-    <w:p/>
     <w:p>
       <w:pPr>
         <w:pStyle w:val="ListParagraph"/>
@@ -529,27 +570,11 @@
       <w:pPr>
         <w:pStyle w:val="ListParagraph"/>
       </w:pPr>
-      <w:r>
-        <w:rPr>
-          <w:b/>
-        </w:rPr>
-        <w:t>NOTE:</w:t>
-      </w:r>
-      <w:r>
-        <w:t xml:space="preserve"> Once you select the branch you want to merge, that branch is no longer of use and should be deleted from your local machine.</w:t>
-      </w:r>
-    </w:p>
-    <w:p>
-      <w:pPr>
-        <w:pStyle w:val="ListParagraph"/>
-        <w:numPr>
-          <w:ilvl w:val="0"/>
-          <w:numId w:val="1"/>
-        </w:numPr>
-      </w:pPr>
-    </w:p>
-    <w:p/>
-    <w:p>
+    </w:p>
+    <w:p>
+      <w:pPr>
+        <w:ind w:left="720"/>
+      </w:pPr>
       <w:r>
         <w:rPr>
           <w:noProof/>
@@ -590,10 +615,299 @@
           </wp:inline>
         </w:drawing>
       </w:r>
+    </w:p>
+    <w:p/>
+    <w:p>
+      <w:pPr>
+        <w:spacing w:after="160" w:line="259" w:lineRule="auto"/>
+      </w:pPr>
+      <w:r>
+        <w:br w:type="page"/>
+      </w:r>
+    </w:p>
+    <w:p>
+      <w:pPr>
+        <w:pStyle w:val="ListParagraph"/>
+        <w:numPr>
+          <w:ilvl w:val="0"/>
+          <w:numId w:val="1"/>
+        </w:numPr>
+      </w:pPr>
+      <w:r>
+        <w:rPr>
+          <w:b/>
+          <w:color w:val="FF0000"/>
+        </w:rPr>
+        <w:lastRenderedPageBreak/>
+        <w:t>IMPORTANT!</w:t>
+      </w:r>
+      <w:r>
+        <w:rPr>
+          <w:color w:val="FF0000"/>
+        </w:rPr>
+        <w:t xml:space="preserve">  </w:t>
+      </w:r>
+      <w:r>
+        <w:t>Make absolutely sure that the base is the direct parent of the branch from which you took it.  (In this example, “develop”)</w:t>
+      </w:r>
+    </w:p>
+    <w:p>
+      <w:pPr>
+        <w:pStyle w:val="ListParagraph"/>
+        <w:numPr>
+          <w:ilvl w:val="0"/>
+          <w:numId w:val="1"/>
+        </w:numPr>
+      </w:pPr>
+      <w:r>
+        <w:t>Add a description of the changes.</w:t>
+      </w:r>
+    </w:p>
+    <w:p>
+      <w:pPr>
+        <w:pStyle w:val="ListParagraph"/>
+        <w:numPr>
+          <w:ilvl w:val="0"/>
+          <w:numId w:val="1"/>
+        </w:numPr>
+      </w:pPr>
+      <w:r>
+        <w:t>Click “Create pull request”</w:t>
+      </w:r>
+    </w:p>
+    <w:p>
+      <w:pPr>
+        <w:pStyle w:val="ListParagraph"/>
+      </w:pPr>
+    </w:p>
+    <w:p>
+      <w:r>
+        <w:rPr>
+          <w:noProof/>
+        </w:rPr>
+        <w:drawing>
+          <wp:inline distT="0" distB="0" distL="0" distR="0" wp14:anchorId="37E092A6" wp14:editId="48281985">
+            <wp:extent cx="4619625" cy="3296418"/>
+            <wp:effectExtent l="0" t="0" r="0" b="0"/>
+            <wp:docPr id="3" name="Picture 3"/>
+            <wp:cNvGraphicFramePr>
+              <a:graphicFrameLocks xmlns:a="http://schemas.openxmlformats.org/drawingml/2006/main" noChangeAspect="1"/>
+            </wp:cNvGraphicFramePr>
+            <a:graphic xmlns:a="http://schemas.openxmlformats.org/drawingml/2006/main">
+              <a:graphicData uri="http://schemas.openxmlformats.org/drawingml/2006/picture">
+                <pic:pic xmlns:pic="http://schemas.openxmlformats.org/drawingml/2006/picture">
+                  <pic:nvPicPr>
+                    <pic:cNvPr id="1" name=""/>
+                    <pic:cNvPicPr/>
+                  </pic:nvPicPr>
+                  <pic:blipFill>
+                    <a:blip r:embed="rId11"/>
+                    <a:stretch>
+                      <a:fillRect/>
+                    </a:stretch>
+                  </pic:blipFill>
+                  <pic:spPr>
+                    <a:xfrm>
+                      <a:off x="0" y="0"/>
+                      <a:ext cx="4631780" cy="3305091"/>
+                    </a:xfrm>
+                    <a:prstGeom prst="rect">
+                      <a:avLst/>
+                    </a:prstGeom>
+                  </pic:spPr>
+                </pic:pic>
+              </a:graphicData>
+            </a:graphic>
+          </wp:inline>
+        </w:drawing>
+      </w:r>
+    </w:p>
+    <w:p>
+      <w:pPr>
+        <w:spacing w:after="160" w:line="259" w:lineRule="auto"/>
+      </w:pPr>
+      <w:r>
+        <w:br w:type="page"/>
+      </w:r>
+    </w:p>
+    <w:p>
+      <w:pPr>
+        <w:pStyle w:val="ListParagraph"/>
+        <w:numPr>
+          <w:ilvl w:val="0"/>
+          <w:numId w:val="2"/>
+        </w:numPr>
+      </w:pPr>
+      <w:r>
+        <w:lastRenderedPageBreak/>
+        <w:t>Compare the files to approve changes.</w:t>
+      </w:r>
+    </w:p>
+    <w:p>
+      <w:pPr>
+        <w:pStyle w:val="ListParagraph"/>
+        <w:numPr>
+          <w:ilvl w:val="0"/>
+          <w:numId w:val="2"/>
+        </w:numPr>
+      </w:pPr>
+      <w:r>
+        <w:t>Click “Merge pull request”.</w:t>
+      </w:r>
+    </w:p>
+    <w:p>
+      <w:pPr>
+        <w:pStyle w:val="ListParagraph"/>
+        <w:numPr>
+          <w:ilvl w:val="0"/>
+          <w:numId w:val="2"/>
+        </w:numPr>
+      </w:pPr>
+      <w:r>
+        <w:t>Finally, click “Comment”.</w:t>
+      </w:r>
+    </w:p>
+    <w:p/>
+    <w:p>
+      <w:r>
+        <w:rPr>
+          <w:noProof/>
+        </w:rPr>
+        <w:drawing>
+          <wp:inline distT="0" distB="0" distL="0" distR="0" wp14:anchorId="31ED600E" wp14:editId="4192E59B">
+            <wp:extent cx="5943600" cy="6847205"/>
+            <wp:effectExtent l="0" t="0" r="0" b="0"/>
+            <wp:docPr id="5" name="Picture 5"/>
+            <wp:cNvGraphicFramePr>
+              <a:graphicFrameLocks xmlns:a="http://schemas.openxmlformats.org/drawingml/2006/main" noChangeAspect="1"/>
+            </wp:cNvGraphicFramePr>
+            <a:graphic xmlns:a="http://schemas.openxmlformats.org/drawingml/2006/main">
+              <a:graphicData uri="http://schemas.openxmlformats.org/drawingml/2006/picture">
+                <pic:pic xmlns:pic="http://schemas.openxmlformats.org/drawingml/2006/picture">
+                  <pic:nvPicPr>
+                    <pic:cNvPr id="1" name=""/>
+                    <pic:cNvPicPr/>
+                  </pic:nvPicPr>
+                  <pic:blipFill>
+                    <a:blip r:embed="rId12"/>
+                    <a:stretch>
+                      <a:fillRect/>
+                    </a:stretch>
+                  </pic:blipFill>
+                  <pic:spPr>
+                    <a:xfrm>
+                      <a:off x="0" y="0"/>
+                      <a:ext cx="5943600" cy="6847205"/>
+                    </a:xfrm>
+                    <a:prstGeom prst="rect">
+                      <a:avLst/>
+                    </a:prstGeom>
+                  </pic:spPr>
+                </pic:pic>
+              </a:graphicData>
+            </a:graphic>
+          </wp:inline>
+        </w:drawing>
+      </w:r>
+    </w:p>
+    <w:p>
+      <w:pPr>
+        <w:spacing w:after="160" w:line="259" w:lineRule="auto"/>
+      </w:pPr>
+      <w:r>
+        <w:br w:type="page"/>
+      </w:r>
+    </w:p>
+    <w:p/>
+    <w:p>
+      <w:pPr>
+        <w:pStyle w:val="ListParagraph"/>
+        <w:numPr>
+          <w:ilvl w:val="0"/>
+          <w:numId w:val="3"/>
+        </w:numPr>
+      </w:pPr>
+      <w:r>
+        <w:t>If you now go back to the list of branches, you’ll see those in merged status.</w:t>
+      </w:r>
+    </w:p>
+    <w:p>
+      <w:pPr>
+        <w:ind w:left="720"/>
+      </w:pPr>
+      <w:r>
+        <w:rPr>
+          <w:b/>
+        </w:rPr>
+        <w:t>NOTE:</w:t>
+      </w:r>
+      <w:r>
+        <w:t xml:space="preserve"> Once you select the branch you want to merge, that branch is no longer of use and </w:t>
+      </w:r>
+      <w:r>
+        <w:t>should</w:t>
+      </w:r>
+      <w:r>
+        <w:t xml:space="preserve"> be deleted from your local machine.</w:t>
+      </w:r>
+      <w:r>
+        <w:t xml:space="preserve"> However, you may want to leave the merged branches in place in </w:t>
+      </w:r>
+      <w:proofErr w:type="spellStart"/>
+      <w:r>
+        <w:t>github</w:t>
+      </w:r>
+      <w:proofErr w:type="spellEnd"/>
+      <w:r>
+        <w:t xml:space="preserve"> until the end of the project (in case there is any kind of version-control error and you need to go back for it).</w:t>
+      </w:r>
       <w:bookmarkStart w:id="0" w:name="_GoBack"/>
       <w:bookmarkEnd w:id="0"/>
     </w:p>
     <w:p/>
+    <w:p/>
+    <w:p>
+      <w:r>
+        <w:rPr>
+          <w:noProof/>
+        </w:rPr>
+        <w:drawing>
+          <wp:inline distT="0" distB="0" distL="0" distR="0" wp14:anchorId="0A29DFA2" wp14:editId="33B0704E">
+            <wp:extent cx="5943600" cy="2545715"/>
+            <wp:effectExtent l="0" t="0" r="0" b="6985"/>
+            <wp:docPr id="7" name="Picture 7"/>
+            <wp:cNvGraphicFramePr>
+              <a:graphicFrameLocks xmlns:a="http://schemas.openxmlformats.org/drawingml/2006/main" noChangeAspect="1"/>
+            </wp:cNvGraphicFramePr>
+            <a:graphic xmlns:a="http://schemas.openxmlformats.org/drawingml/2006/main">
+              <a:graphicData uri="http://schemas.openxmlformats.org/drawingml/2006/picture">
+                <pic:pic xmlns:pic="http://schemas.openxmlformats.org/drawingml/2006/picture">
+                  <pic:nvPicPr>
+                    <pic:cNvPr id="1" name=""/>
+                    <pic:cNvPicPr/>
+                  </pic:nvPicPr>
+                  <pic:blipFill>
+                    <a:blip r:embed="rId13"/>
+                    <a:stretch>
+                      <a:fillRect/>
+                    </a:stretch>
+                  </pic:blipFill>
+                  <pic:spPr>
+                    <a:xfrm>
+                      <a:off x="0" y="0"/>
+                      <a:ext cx="5943600" cy="2545715"/>
+                    </a:xfrm>
+                    <a:prstGeom prst="rect">
+                      <a:avLst/>
+                    </a:prstGeom>
+                  </pic:spPr>
+                </pic:pic>
+              </a:graphicData>
+            </a:graphic>
+          </wp:inline>
+        </w:drawing>
+      </w:r>
+    </w:p>
     <w:p/>
     <w:p/>
     <w:sectPr>
@@ -609,9 +923,235 @@
 <file path=word/numbering.xml><?xml version="1.0" encoding="utf-8"?>
 <w:numbering xmlns:wpc="http://schemas.microsoft.com/office/word/2010/wordprocessingCanvas" xmlns:cx="http://schemas.microsoft.com/office/drawing/2014/chartex" xmlns:cx1="http://schemas.microsoft.com/office/drawing/2015/9/8/chartex" xmlns:mc="http://schemas.openxmlformats.org/markup-compatibility/2006" xmlns:o="urn:schemas-microsoft-com:office:office" xmlns:r="http://schemas.openxmlformats.org/officeDocument/2006/relationships" xmlns:m="http://schemas.openxmlformats.org/officeDocument/2006/math" xmlns:v="urn:schemas-microsoft-com:vml" xmlns:wp14="http://schemas.microsoft.com/office/word/2010/wordprocessingDrawing" xmlns:wp="http://schemas.openxmlformats.org/drawingml/2006/wordprocessingDrawing" xmlns:w10="urn:schemas-microsoft-com:office:word" xmlns:w="http://schemas.openxmlformats.org/wordprocessingml/2006/main" xmlns:w14="http://schemas.microsoft.com/office/word/2010/wordml" xmlns:w15="http://schemas.microsoft.com/office/word/2012/wordml" xmlns:w16se="http://schemas.microsoft.com/office/word/2015/wordml/symex" xmlns:wpg="http://schemas.microsoft.com/office/word/2010/wordprocessingGroup" xmlns:wpi="http://schemas.microsoft.com/office/word/2010/wordprocessingInk" xmlns:wne="http://schemas.microsoft.com/office/word/2006/wordml" xmlns:wps="http://schemas.microsoft.com/office/word/2010/wordprocessingShape" mc:Ignorable="w14 w15 w16se wp14">
   <w:abstractNum w:abstractNumId="0" w15:restartNumberingAfterBreak="0">
+    <w:nsid w:val="10262AD9"/>
+    <w:multiLevelType w:val="hybridMultilevel"/>
+    <w:tmpl w:val="F26CD944"/>
+    <w:lvl w:ilvl="0" w:tplc="04090001">
+      <w:start w:val="1"/>
+      <w:numFmt w:val="bullet"/>
+      <w:lvlText w:val=""/>
+      <w:lvlJc w:val="left"/>
+      <w:pPr>
+        <w:ind w:left="720" w:hanging="360"/>
+      </w:pPr>
+      <w:rPr>
+        <w:rFonts w:ascii="Symbol" w:hAnsi="Symbol" w:hint="default"/>
+      </w:rPr>
+    </w:lvl>
+    <w:lvl w:ilvl="1" w:tplc="04090003" w:tentative="1">
+      <w:start w:val="1"/>
+      <w:numFmt w:val="bullet"/>
+      <w:lvlText w:val="o"/>
+      <w:lvlJc w:val="left"/>
+      <w:pPr>
+        <w:ind w:left="1440" w:hanging="360"/>
+      </w:pPr>
+      <w:rPr>
+        <w:rFonts w:ascii="Courier New" w:hAnsi="Courier New" w:cs="Courier New" w:hint="default"/>
+      </w:rPr>
+    </w:lvl>
+    <w:lvl w:ilvl="2" w:tplc="04090005" w:tentative="1">
+      <w:start w:val="1"/>
+      <w:numFmt w:val="bullet"/>
+      <w:lvlText w:val=""/>
+      <w:lvlJc w:val="left"/>
+      <w:pPr>
+        <w:ind w:left="2160" w:hanging="360"/>
+      </w:pPr>
+      <w:rPr>
+        <w:rFonts w:ascii="Wingdings" w:hAnsi="Wingdings" w:hint="default"/>
+      </w:rPr>
+    </w:lvl>
+    <w:lvl w:ilvl="3" w:tplc="04090001" w:tentative="1">
+      <w:start w:val="1"/>
+      <w:numFmt w:val="bullet"/>
+      <w:lvlText w:val=""/>
+      <w:lvlJc w:val="left"/>
+      <w:pPr>
+        <w:ind w:left="2880" w:hanging="360"/>
+      </w:pPr>
+      <w:rPr>
+        <w:rFonts w:ascii="Symbol" w:hAnsi="Symbol" w:hint="default"/>
+      </w:rPr>
+    </w:lvl>
+    <w:lvl w:ilvl="4" w:tplc="04090003" w:tentative="1">
+      <w:start w:val="1"/>
+      <w:numFmt w:val="bullet"/>
+      <w:lvlText w:val="o"/>
+      <w:lvlJc w:val="left"/>
+      <w:pPr>
+        <w:ind w:left="3600" w:hanging="360"/>
+      </w:pPr>
+      <w:rPr>
+        <w:rFonts w:ascii="Courier New" w:hAnsi="Courier New" w:cs="Courier New" w:hint="default"/>
+      </w:rPr>
+    </w:lvl>
+    <w:lvl w:ilvl="5" w:tplc="04090005" w:tentative="1">
+      <w:start w:val="1"/>
+      <w:numFmt w:val="bullet"/>
+      <w:lvlText w:val=""/>
+      <w:lvlJc w:val="left"/>
+      <w:pPr>
+        <w:ind w:left="4320" w:hanging="360"/>
+      </w:pPr>
+      <w:rPr>
+        <w:rFonts w:ascii="Wingdings" w:hAnsi="Wingdings" w:hint="default"/>
+      </w:rPr>
+    </w:lvl>
+    <w:lvl w:ilvl="6" w:tplc="04090001" w:tentative="1">
+      <w:start w:val="1"/>
+      <w:numFmt w:val="bullet"/>
+      <w:lvlText w:val=""/>
+      <w:lvlJc w:val="left"/>
+      <w:pPr>
+        <w:ind w:left="5040" w:hanging="360"/>
+      </w:pPr>
+      <w:rPr>
+        <w:rFonts w:ascii="Symbol" w:hAnsi="Symbol" w:hint="default"/>
+      </w:rPr>
+    </w:lvl>
+    <w:lvl w:ilvl="7" w:tplc="04090003" w:tentative="1">
+      <w:start w:val="1"/>
+      <w:numFmt w:val="bullet"/>
+      <w:lvlText w:val="o"/>
+      <w:lvlJc w:val="left"/>
+      <w:pPr>
+        <w:ind w:left="5760" w:hanging="360"/>
+      </w:pPr>
+      <w:rPr>
+        <w:rFonts w:ascii="Courier New" w:hAnsi="Courier New" w:cs="Courier New" w:hint="default"/>
+      </w:rPr>
+    </w:lvl>
+    <w:lvl w:ilvl="8" w:tplc="04090005" w:tentative="1">
+      <w:start w:val="1"/>
+      <w:numFmt w:val="bullet"/>
+      <w:lvlText w:val=""/>
+      <w:lvlJc w:val="left"/>
+      <w:pPr>
+        <w:ind w:left="6480" w:hanging="360"/>
+      </w:pPr>
+      <w:rPr>
+        <w:rFonts w:ascii="Wingdings" w:hAnsi="Wingdings" w:hint="default"/>
+      </w:rPr>
+    </w:lvl>
+  </w:abstractNum>
+  <w:abstractNum w:abstractNumId="1" w15:restartNumberingAfterBreak="0">
+    <w:nsid w:val="2EB471B5"/>
+    <w:multiLevelType w:val="hybridMultilevel"/>
+    <w:tmpl w:val="E244C7A6"/>
+    <w:lvl w:ilvl="0" w:tplc="04090001">
+      <w:start w:val="1"/>
+      <w:numFmt w:val="bullet"/>
+      <w:lvlText w:val=""/>
+      <w:lvlJc w:val="left"/>
+      <w:pPr>
+        <w:ind w:left="720" w:hanging="360"/>
+      </w:pPr>
+      <w:rPr>
+        <w:rFonts w:ascii="Symbol" w:hAnsi="Symbol" w:hint="default"/>
+      </w:rPr>
+    </w:lvl>
+    <w:lvl w:ilvl="1" w:tplc="04090003" w:tentative="1">
+      <w:start w:val="1"/>
+      <w:numFmt w:val="bullet"/>
+      <w:lvlText w:val="o"/>
+      <w:lvlJc w:val="left"/>
+      <w:pPr>
+        <w:ind w:left="1440" w:hanging="360"/>
+      </w:pPr>
+      <w:rPr>
+        <w:rFonts w:ascii="Courier New" w:hAnsi="Courier New" w:cs="Courier New" w:hint="default"/>
+      </w:rPr>
+    </w:lvl>
+    <w:lvl w:ilvl="2" w:tplc="04090005" w:tentative="1">
+      <w:start w:val="1"/>
+      <w:numFmt w:val="bullet"/>
+      <w:lvlText w:val=""/>
+      <w:lvlJc w:val="left"/>
+      <w:pPr>
+        <w:ind w:left="2160" w:hanging="360"/>
+      </w:pPr>
+      <w:rPr>
+        <w:rFonts w:ascii="Wingdings" w:hAnsi="Wingdings" w:hint="default"/>
+      </w:rPr>
+    </w:lvl>
+    <w:lvl w:ilvl="3" w:tplc="04090001" w:tentative="1">
+      <w:start w:val="1"/>
+      <w:numFmt w:val="bullet"/>
+      <w:lvlText w:val=""/>
+      <w:lvlJc w:val="left"/>
+      <w:pPr>
+        <w:ind w:left="2880" w:hanging="360"/>
+      </w:pPr>
+      <w:rPr>
+        <w:rFonts w:ascii="Symbol" w:hAnsi="Symbol" w:hint="default"/>
+      </w:rPr>
+    </w:lvl>
+    <w:lvl w:ilvl="4" w:tplc="04090003" w:tentative="1">
+      <w:start w:val="1"/>
+      <w:numFmt w:val="bullet"/>
+      <w:lvlText w:val="o"/>
+      <w:lvlJc w:val="left"/>
+      <w:pPr>
+        <w:ind w:left="3600" w:hanging="360"/>
+      </w:pPr>
+      <w:rPr>
+        <w:rFonts w:ascii="Courier New" w:hAnsi="Courier New" w:cs="Courier New" w:hint="default"/>
+      </w:rPr>
+    </w:lvl>
+    <w:lvl w:ilvl="5" w:tplc="04090005" w:tentative="1">
+      <w:start w:val="1"/>
+      <w:numFmt w:val="bullet"/>
+      <w:lvlText w:val=""/>
+      <w:lvlJc w:val="left"/>
+      <w:pPr>
+        <w:ind w:left="4320" w:hanging="360"/>
+      </w:pPr>
+      <w:rPr>
+        <w:rFonts w:ascii="Wingdings" w:hAnsi="Wingdings" w:hint="default"/>
+      </w:rPr>
+    </w:lvl>
+    <w:lvl w:ilvl="6" w:tplc="04090001" w:tentative="1">
+      <w:start w:val="1"/>
+      <w:numFmt w:val="bullet"/>
+      <w:lvlText w:val=""/>
+      <w:lvlJc w:val="left"/>
+      <w:pPr>
+        <w:ind w:left="5040" w:hanging="360"/>
+      </w:pPr>
+      <w:rPr>
+        <w:rFonts w:ascii="Symbol" w:hAnsi="Symbol" w:hint="default"/>
+      </w:rPr>
+    </w:lvl>
+    <w:lvl w:ilvl="7" w:tplc="04090003" w:tentative="1">
+      <w:start w:val="1"/>
+      <w:numFmt w:val="bullet"/>
+      <w:lvlText w:val="o"/>
+      <w:lvlJc w:val="left"/>
+      <w:pPr>
+        <w:ind w:left="5760" w:hanging="360"/>
+      </w:pPr>
+      <w:rPr>
+        <w:rFonts w:ascii="Courier New" w:hAnsi="Courier New" w:cs="Courier New" w:hint="default"/>
+      </w:rPr>
+    </w:lvl>
+    <w:lvl w:ilvl="8" w:tplc="04090005" w:tentative="1">
+      <w:start w:val="1"/>
+      <w:numFmt w:val="bullet"/>
+      <w:lvlText w:val=""/>
+      <w:lvlJc w:val="left"/>
+      <w:pPr>
+        <w:ind w:left="6480" w:hanging="360"/>
+      </w:pPr>
+      <w:rPr>
+        <w:rFonts w:ascii="Wingdings" w:hAnsi="Wingdings" w:hint="default"/>
+      </w:rPr>
+    </w:lvl>
+  </w:abstractNum>
+  <w:abstractNum w:abstractNumId="2" w15:restartNumberingAfterBreak="0">
     <w:nsid w:val="53C32ECC"/>
     <w:multiLevelType w:val="hybridMultilevel"/>
-    <w:tmpl w:val="19A8B296"/>
+    <w:tmpl w:val="BF00D9A8"/>
     <w:lvl w:ilvl="0" w:tplc="04090001">
       <w:start w:val="1"/>
       <w:numFmt w:val="bullet"/>
@@ -722,6 +1262,12 @@
     </w:lvl>
   </w:abstractNum>
   <w:num w:numId="1">
+    <w:abstractNumId w:val="2"/>
+  </w:num>
+  <w:num w:numId="2">
+    <w:abstractNumId w:val="1"/>
+  </w:num>
+  <w:num w:numId="3">
     <w:abstractNumId w:val="0"/>
   </w:num>
 </w:numbering>

</xml_diff>

<commit_message>
rendering function ready for testing
</commit_message>
<xml_diff>
--- a/Docs/Github_Steps.docx
+++ b/Docs/Github_Steps.docx
@@ -407,15 +407,16 @@
         </w:numPr>
       </w:pPr>
       <w:r>
-        <w:t>Enter both the parent branch and the branch you are uploading:</w:t>
-      </w:r>
-    </w:p>
-    <w:p>
-      <w:pPr>
-        <w:pStyle w:val="ListParagraph"/>
-      </w:pPr>
+        <w:t>Enter the branch name you are uploading:</w:t>
+      </w:r>
+    </w:p>
+    <w:p>
+      <w:pPr>
+        <w:pStyle w:val="ListParagraph"/>
+      </w:pPr>
+      <w:bookmarkStart w:id="0" w:name="_GoBack"/>
+      <w:bookmarkEnd w:id="0"/>
       <w:proofErr w:type="spellStart"/>
-      <w:proofErr w:type="gramStart"/>
       <w:r>
         <w:rPr>
           <w:i/>
@@ -423,7 +424,6 @@
         <w:t>git</w:t>
       </w:r>
       <w:proofErr w:type="spellEnd"/>
-      <w:proofErr w:type="gramEnd"/>
       <w:r>
         <w:rPr>
           <w:i/>
@@ -842,16 +842,7 @@
         <w:t>NOTE:</w:t>
       </w:r>
       <w:r>
-        <w:t xml:space="preserve"> Once you select the branch you want to merge, that branch is no longer of use and </w:t>
-      </w:r>
-      <w:r>
-        <w:t>should</w:t>
-      </w:r>
-      <w:r>
-        <w:t xml:space="preserve"> be deleted from your local machine.</w:t>
-      </w:r>
-      <w:r>
-        <w:t xml:space="preserve"> However, you may want to leave the merged branches in place in </w:t>
+        <w:t xml:space="preserve"> Once you select the branch you want to merge, that branch is no longer of use and should be deleted from your local machine. However, you may want to leave the merged branches in place in </w:t>
       </w:r>
       <w:proofErr w:type="spellStart"/>
       <w:r>
@@ -861,8 +852,6 @@
       <w:r>
         <w:t xml:space="preserve"> until the end of the project (in case there is any kind of version-control error and you need to go back for it).</w:t>
       </w:r>
-      <w:bookmarkStart w:id="0" w:name="_GoBack"/>
-      <w:bookmarkEnd w:id="0"/>
     </w:p>
     <w:p/>
     <w:p/>

</xml_diff>